<commit_message>
subo readme febrero 2021
</commit_message>
<xml_diff>
--- a/README.docx
+++ b/README.docx
@@ -41,7 +41,19 @@
         <w:pStyle w:val="Date"/>
       </w:pPr>
       <w:r>
-        <w:t xml:space="preserve">26/2/2020</w:t>
+        <w:t xml:space="preserve">22</w:t>
+      </w:r>
+      <w:r>
+        <w:t xml:space="preserve"> </w:t>
+      </w:r>
+      <w:r>
+        <w:t xml:space="preserve">febrero,</w:t>
+      </w:r>
+      <w:r>
+        <w:t xml:space="preserve"> </w:t>
+      </w:r>
+      <w:r>
+        <w:t xml:space="preserve">2021</w:t>
       </w:r>
     </w:p>
     <w:p>
@@ -59,6 +71,273 @@
     </w:p>
     <w:p>
       <w:pPr>
+        <w:pStyle w:val="Heading2"/>
+      </w:pPr>
+      <w:bookmarkStart w:id="21" w:name="section"/>
+      <w:r>
+        <w:t xml:space="preserve">—————————————————————————————-</w:t>
+      </w:r>
+      <w:bookmarkEnd w:id="21"/>
+    </w:p>
+    <w:p>
+      <w:pPr>
+        <w:pStyle w:val="FirstParagraph"/>
+      </w:pPr>
+      <w:r>
+        <w:rPr>
+          <w:b/>
+        </w:rPr>
+        <w:t xml:space="preserve">AVANCE DE LA Semana 5 del 16 de marzo al 22 de marzo</w:t>
+      </w:r>
+    </w:p>
+    <w:p>
+      <w:pPr>
+        <w:pStyle w:val="Compact"/>
+        <w:numPr>
+          <w:numId w:val="1001"/>
+          <w:ilvl w:val="0"/>
+        </w:numPr>
+      </w:pPr>
+      <w:hyperlink r:id="rId22">
+        <w:r>
+          <w:rPr>
+            <w:rStyle w:val="Hyperlink"/>
+          </w:rPr>
+          <w:t xml:space="preserve">Enlaces al github de planificacion</w:t>
+        </w:r>
+      </w:hyperlink>
+    </w:p>
+    <w:p>
+      <w:pPr>
+        <w:pStyle w:val="Compact"/>
+        <w:numPr>
+          <w:numId w:val="1001"/>
+          <w:ilvl w:val="0"/>
+        </w:numPr>
+      </w:pPr>
+      <w:hyperlink r:id="rId23">
+        <w:r>
+          <w:rPr>
+            <w:rStyle w:val="Hyperlink"/>
+          </w:rPr>
+          <w:t xml:space="preserve">Enlaces al material</w:t>
+        </w:r>
+      </w:hyperlink>
+      <w:r>
+        <w:t xml:space="preserve">.</w:t>
+      </w:r>
+    </w:p>
+    <w:p>
+      <w:pPr>
+        <w:pStyle w:val="FirstParagraph"/>
+      </w:pPr>
+      <w:r>
+        <w:t xml:space="preserve">TALLER EVALUABLE EL JUEVES (GR3 de 8:30 a 10:30. GR1 de 12:30 a 14:30) en el aula habitual.</w:t>
+      </w:r>
+      <w:r>
+        <w:t xml:space="preserve">.</w:t>
+      </w:r>
+    </w:p>
+    <w:p>
+      <w:pPr>
+        <w:pStyle w:val="Compact"/>
+        <w:numPr>
+          <w:numId w:val="1002"/>
+          <w:ilvl w:val="0"/>
+        </w:numPr>
+      </w:pPr>
+      <w:r>
+        <w:t xml:space="preserve">Grupo Grande (GG1 3 horas martes. GG3 2 horas miercoles):</w:t>
+      </w:r>
+      <w:r>
+        <w:t xml:space="preserve"> </w:t>
+      </w:r>
+      <w:r>
+        <w:t xml:space="preserve">Acabaremos el tema de distribuciones notables continuas y daremos algún contenido del tema de variables aleatorias bidimensoionales:</w:t>
+      </w:r>
+    </w:p>
+    <w:p>
+      <w:pPr>
+        <w:pStyle w:val="Compact"/>
+        <w:numPr>
+          <w:numId w:val="1003"/>
+          <w:ilvl w:val="1"/>
+        </w:numPr>
+      </w:pPr>
+      <w:hyperlink r:id="rId24">
+        <w:r>
+          <w:rPr>
+            <w:rStyle w:val="Hyperlink"/>
+          </w:rPr>
+          <w:t xml:space="preserve">Distribuciones Notables Parte II: Distribuciones Continuas. Cuantiles</w:t>
+        </w:r>
+      </w:hyperlink>
+    </w:p>
+    <w:p>
+      <w:pPr>
+        <w:pStyle w:val="Compact"/>
+        <w:numPr>
+          <w:numId w:val="1003"/>
+          <w:ilvl w:val="1"/>
+        </w:numPr>
+      </w:pPr>
+      <w:hyperlink r:id="rId25">
+        <w:r>
+          <w:rPr>
+            <w:rStyle w:val="Hyperlink"/>
+          </w:rPr>
+          <w:t xml:space="preserve">Variables multidimensionales</w:t>
+        </w:r>
+      </w:hyperlink>
+    </w:p>
+    <w:p>
+      <w:pPr>
+        <w:pStyle w:val="Compact"/>
+        <w:numPr>
+          <w:numId w:val="1002"/>
+          <w:ilvl w:val="0"/>
+        </w:numPr>
+      </w:pPr>
+      <w:r>
+        <w:t xml:space="preserve">Problemas propuestos (seguimos con los mismos de cara al control 1)</w:t>
+      </w:r>
+    </w:p>
+    <w:p>
+      <w:pPr>
+        <w:pStyle w:val="Compact"/>
+        <w:numPr>
+          <w:numId w:val="1004"/>
+          <w:ilvl w:val="1"/>
+        </w:numPr>
+      </w:pPr>
+      <w:r>
+        <w:t xml:space="preserve">Introducción variables aleatorias:</w:t>
+      </w:r>
+      <w:r>
+        <w:t xml:space="preserve"> </w:t>
+      </w:r>
+      <w:hyperlink r:id="rId26">
+        <w:r>
+          <w:rPr>
+            <w:rStyle w:val="Hyperlink"/>
+          </w:rPr>
+          <w:t xml:space="preserve">Rmd</w:t>
+        </w:r>
+      </w:hyperlink>
+      <w:r>
+        <w:t xml:space="preserve">,</w:t>
+      </w:r>
+      <w:r>
+        <w:t xml:space="preserve"> </w:t>
+      </w:r>
+      <w:hyperlink r:id="rId27">
+        <w:r>
+          <w:rPr>
+            <w:rStyle w:val="Hyperlink"/>
+          </w:rPr>
+          <w:t xml:space="preserve">pdf</w:t>
+        </w:r>
+      </w:hyperlink>
+    </w:p>
+    <w:p>
+      <w:pPr>
+        <w:pStyle w:val="Compact"/>
+        <w:numPr>
+          <w:numId w:val="1004"/>
+          <w:ilvl w:val="1"/>
+        </w:numPr>
+      </w:pPr>
+      <w:r>
+        <w:t xml:space="preserve">Distibuciones notables discretas:</w:t>
+      </w:r>
+      <w:hyperlink r:id="rId28">
+        <w:r>
+          <w:rPr>
+            <w:rStyle w:val="Hyperlink"/>
+          </w:rPr>
+          <w:t xml:space="preserve">Rmd</w:t>
+        </w:r>
+      </w:hyperlink>
+      <w:r>
+        <w:t xml:space="preserve">,</w:t>
+      </w:r>
+      <w:r>
+        <w:t xml:space="preserve"> </w:t>
+      </w:r>
+      <w:hyperlink r:id="rId29">
+        <w:r>
+          <w:rPr>
+            <w:rStyle w:val="Hyperlink"/>
+          </w:rPr>
+          <w:t xml:space="preserve">pdf</w:t>
+        </w:r>
+      </w:hyperlink>
+    </w:p>
+    <w:p>
+      <w:pPr>
+        <w:pStyle w:val="Compact"/>
+        <w:numPr>
+          <w:numId w:val="1004"/>
+          <w:ilvl w:val="1"/>
+        </w:numPr>
+      </w:pPr>
+      <w:r>
+        <w:t xml:space="preserve">Distribuciones notables continuas:</w:t>
+      </w:r>
+      <w:hyperlink r:id="rId30">
+        <w:r>
+          <w:rPr>
+            <w:rStyle w:val="Hyperlink"/>
+          </w:rPr>
+          <w:t xml:space="preserve">Rmd</w:t>
+        </w:r>
+      </w:hyperlink>
+      <w:r>
+        <w:t xml:space="preserve"> </w:t>
+      </w:r>
+      <w:hyperlink r:id="rId31">
+        <w:r>
+          <w:rPr>
+            <w:rStyle w:val="Hyperlink"/>
+          </w:rPr>
+          <w:t xml:space="preserve">pdf</w:t>
+        </w:r>
+      </w:hyperlink>
+    </w:p>
+    <w:p>
+      <w:pPr>
+        <w:numPr>
+          <w:numId w:val="1002"/>
+          <w:ilvl w:val="0"/>
+        </w:numPr>
+      </w:pPr>
+      <w:r>
+        <w:t xml:space="preserve">Grupo mediano: Hay taller EVALUABLE GR1 de 12:30 a 14:30. GR3 de 8:30 a 10:30 en l eaula habitual.</w:t>
+      </w:r>
+    </w:p>
+    <w:p>
+      <w:pPr>
+        <w:numPr>
+          <w:numId w:val="1002"/>
+          <w:ilvl w:val="0"/>
+        </w:numPr>
+      </w:pPr>
+      <w:r>
+        <w:t xml:space="preserve">Trabajo en casa: Repasar los ejercicios de AprendeR1 y los talleres de R</w:t>
+      </w:r>
+    </w:p>
+    <w:p>
+      <w:pPr>
+        <w:pStyle w:val="Heading2"/>
+      </w:pPr>
+      <w:bookmarkStart w:id="32" w:name="section-1"/>
+      <w:r>
+        <w:t xml:space="preserve">—————————————————————————————-</w:t>
+      </w:r>
+      <w:bookmarkEnd w:id="32"/>
+    </w:p>
+    <w:p>
+      <w:pPr>
         <w:pStyle w:val="FirstParagraph"/>
       </w:pPr>
       <w:r>
@@ -72,11 +351,11 @@
       <w:pPr>
         <w:pStyle w:val="Compact"/>
         <w:numPr>
-          <w:numId w:val="1001"/>
+          <w:numId w:val="1005"/>
           <w:ilvl w:val="0"/>
         </w:numPr>
       </w:pPr>
-      <w:hyperlink r:id="rId21">
+      <w:hyperlink r:id="rId22">
         <w:r>
           <w:rPr>
             <w:rStyle w:val="Hyperlink"/>
@@ -88,11 +367,11 @@
     <w:p>
       <w:pPr>
         <w:numPr>
-          <w:numId w:val="1001"/>
+          <w:numId w:val="1005"/>
           <w:ilvl w:val="0"/>
         </w:numPr>
       </w:pPr>
-      <w:hyperlink r:id="rId22">
+      <w:hyperlink r:id="rId23">
         <w:r>
           <w:rPr>
             <w:rStyle w:val="Hyperlink"/>
@@ -108,7 +387,7 @@
       <w:pPr>
         <w:pStyle w:val="Compact"/>
         <w:numPr>
-          <w:numId w:val="1001"/>
+          <w:numId w:val="1005"/>
           <w:ilvl w:val="0"/>
         </w:numPr>
       </w:pPr>
@@ -126,11 +405,11 @@
       <w:pPr>
         <w:pStyle w:val="Compact"/>
         <w:numPr>
-          <w:numId w:val="1002"/>
+          <w:numId w:val="1006"/>
           <w:ilvl w:val="1"/>
         </w:numPr>
       </w:pPr>
-      <w:hyperlink r:id="rId23">
+      <w:hyperlink r:id="rId33">
         <w:r>
           <w:rPr>
             <w:rStyle w:val="Hyperlink"/>
@@ -143,7 +422,7 @@
       <w:pPr>
         <w:pStyle w:val="Compact"/>
         <w:numPr>
-          <w:numId w:val="1002"/>
+          <w:numId w:val="1006"/>
           <w:ilvl w:val="1"/>
         </w:numPr>
       </w:pPr>
@@ -160,7 +439,7 @@
       <w:pPr>
         <w:pStyle w:val="Compact"/>
         <w:numPr>
-          <w:numId w:val="1001"/>
+          <w:numId w:val="1005"/>
           <w:ilvl w:val="0"/>
         </w:numPr>
       </w:pPr>
@@ -172,7 +451,7 @@
       <w:pPr>
         <w:pStyle w:val="Compact"/>
         <w:numPr>
-          <w:numId w:val="1003"/>
+          <w:numId w:val="1007"/>
           <w:ilvl w:val="1"/>
         </w:numPr>
       </w:pPr>
@@ -182,7 +461,7 @@
       <w:r>
         <w:t xml:space="preserve"> </w:t>
       </w:r>
-      <w:hyperlink r:id="rId25">
+      <w:hyperlink r:id="rId26">
         <w:r>
           <w:rPr>
             <w:rStyle w:val="Hyperlink"/>
@@ -196,7 +475,7 @@
       <w:r>
         <w:t xml:space="preserve"> </w:t>
       </w:r>
-      <w:hyperlink r:id="rId26">
+      <w:hyperlink r:id="rId27">
         <w:r>
           <w:rPr>
             <w:rStyle w:val="Hyperlink"/>
@@ -209,14 +488,14 @@
       <w:pPr>
         <w:pStyle w:val="Compact"/>
         <w:numPr>
-          <w:numId w:val="1003"/>
+          <w:numId w:val="1007"/>
           <w:ilvl w:val="1"/>
         </w:numPr>
       </w:pPr>
       <w:r>
         <w:t xml:space="preserve">Distibuciones notables discretas:</w:t>
       </w:r>
-      <w:hyperlink r:id="rId27">
+      <w:hyperlink r:id="rId28">
         <w:r>
           <w:rPr>
             <w:rStyle w:val="Hyperlink"/>
@@ -230,7 +509,7 @@
       <w:r>
         <w:t xml:space="preserve"> </w:t>
       </w:r>
-      <w:hyperlink r:id="rId28">
+      <w:hyperlink r:id="rId29">
         <w:r>
           <w:rPr>
             <w:rStyle w:val="Hyperlink"/>
@@ -243,14 +522,14 @@
       <w:pPr>
         <w:pStyle w:val="Compact"/>
         <w:numPr>
-          <w:numId w:val="1003"/>
+          <w:numId w:val="1007"/>
           <w:ilvl w:val="1"/>
         </w:numPr>
       </w:pPr>
       <w:r>
         <w:t xml:space="preserve">Distribuciones notables continuas:</w:t>
       </w:r>
-      <w:hyperlink r:id="rId29">
+      <w:hyperlink r:id="rId30">
         <w:r>
           <w:rPr>
             <w:rStyle w:val="Hyperlink"/>
@@ -261,7 +540,7 @@
       <w:r>
         <w:t xml:space="preserve"> </w:t>
       </w:r>
-      <w:hyperlink r:id="rId30">
+      <w:hyperlink r:id="rId31">
         <w:r>
           <w:rPr>
             <w:rStyle w:val="Hyperlink"/>
@@ -273,7 +552,7 @@
     <w:p>
       <w:pPr>
         <w:numPr>
-          <w:numId w:val="1001"/>
+          <w:numId w:val="1005"/>
           <w:ilvl w:val="0"/>
         </w:numPr>
       </w:pPr>
@@ -285,7 +564,7 @@
       <w:pPr>
         <w:pStyle w:val="Compact"/>
         <w:numPr>
-          <w:numId w:val="1001"/>
+          <w:numId w:val="1005"/>
           <w:ilvl w:val="0"/>
         </w:numPr>
       </w:pPr>
@@ -297,11 +576,11 @@
       <w:pPr>
         <w:pStyle w:val="Compact"/>
         <w:numPr>
-          <w:numId w:val="1004"/>
+          <w:numId w:val="1008"/>
           <w:ilvl w:val="1"/>
         </w:numPr>
       </w:pPr>
-      <w:hyperlink r:id="rId31">
+      <w:hyperlink r:id="rId34">
         <w:r>
           <w:rPr>
             <w:rStyle w:val="Hyperlink"/>
@@ -314,11 +593,11 @@
       <w:pPr>
         <w:pStyle w:val="Compact"/>
         <w:numPr>
-          <w:numId w:val="1004"/>
+          <w:numId w:val="1008"/>
           <w:ilvl w:val="1"/>
         </w:numPr>
       </w:pPr>
-      <w:hyperlink r:id="rId32">
+      <w:hyperlink r:id="rId35">
         <w:r>
           <w:rPr>
             <w:rStyle w:val="Hyperlink"/>
@@ -331,11 +610,11 @@
       <w:pPr>
         <w:pStyle w:val="Compact"/>
         <w:numPr>
-          <w:numId w:val="1004"/>
+          <w:numId w:val="1008"/>
           <w:ilvl w:val="1"/>
         </w:numPr>
       </w:pPr>
-      <w:hyperlink r:id="rId33">
+      <w:hyperlink r:id="rId36">
         <w:r>
           <w:rPr>
             <w:rStyle w:val="Hyperlink"/>
@@ -348,11 +627,11 @@
       <w:pPr>
         <w:pStyle w:val="Heading2"/>
       </w:pPr>
-      <w:bookmarkStart w:id="34" w:name="section"/>
+      <w:bookmarkStart w:id="37" w:name="section-2"/>
       <w:r>
         <w:t xml:space="preserve">—————————————————————————————-</w:t>
       </w:r>
-      <w:bookmarkEnd w:id="34"/>
+      <w:bookmarkEnd w:id="37"/>
     </w:p>
     <w:p>
       <w:pPr>
@@ -373,7 +652,7 @@
       <w:r>
         <w:t xml:space="preserve"> </w:t>
       </w:r>
-      <w:hyperlink r:id="rId21">
+      <w:hyperlink r:id="rId22">
         <w:r>
           <w:rPr>
             <w:rStyle w:val="Hyperlink"/>
@@ -390,7 +669,7 @@
       <w:r>
         <w:t xml:space="preserve"> </w:t>
       </w:r>
-      <w:hyperlink r:id="rId22">
+      <w:hyperlink r:id="rId23">
         <w:r>
           <w:rPr>
             <w:rStyle w:val="Hyperlink"/>
@@ -406,7 +685,7 @@
       <w:pPr>
         <w:pStyle w:val="Compact"/>
         <w:numPr>
-          <w:numId w:val="1005"/>
+          <w:numId w:val="1009"/>
           <w:ilvl w:val="0"/>
         </w:numPr>
       </w:pPr>
@@ -422,7 +701,7 @@
       <w:r>
         <w:t xml:space="preserve"> </w:t>
       </w:r>
-      <w:hyperlink r:id="rId35">
+      <w:hyperlink r:id="rId38">
         <w:r>
           <w:rPr>
             <w:rStyle w:val="Hyperlink"/>
@@ -444,11 +723,11 @@
       <w:pPr>
         <w:pStyle w:val="Compact"/>
         <w:numPr>
-          <w:numId w:val="1006"/>
+          <w:numId w:val="1010"/>
           <w:ilvl w:val="1"/>
         </w:numPr>
       </w:pPr>
-      <w:hyperlink r:id="rId23">
+      <w:hyperlink r:id="rId33">
         <w:r>
           <w:rPr>
             <w:rStyle w:val="Hyperlink"/>
@@ -461,7 +740,7 @@
       <w:pPr>
         <w:pStyle w:val="Compact"/>
         <w:numPr>
-          <w:numId w:val="1006"/>
+          <w:numId w:val="1010"/>
           <w:ilvl w:val="1"/>
         </w:numPr>
       </w:pPr>
@@ -478,7 +757,7 @@
       <w:pPr>
         <w:pStyle w:val="Compact"/>
         <w:numPr>
-          <w:numId w:val="1005"/>
+          <w:numId w:val="1009"/>
           <w:ilvl w:val="0"/>
         </w:numPr>
       </w:pPr>
@@ -490,7 +769,7 @@
       <w:pPr>
         <w:pStyle w:val="Compact"/>
         <w:numPr>
-          <w:numId w:val="1007"/>
+          <w:numId w:val="1011"/>
           <w:ilvl w:val="1"/>
         </w:numPr>
       </w:pPr>
@@ -500,7 +779,7 @@
       <w:r>
         <w:t xml:space="preserve"> </w:t>
       </w:r>
-      <w:hyperlink r:id="rId25">
+      <w:hyperlink r:id="rId26">
         <w:r>
           <w:rPr>
             <w:rStyle w:val="Hyperlink"/>
@@ -514,7 +793,7 @@
       <w:r>
         <w:t xml:space="preserve"> </w:t>
       </w:r>
-      <w:hyperlink r:id="rId26">
+      <w:hyperlink r:id="rId27">
         <w:r>
           <w:rPr>
             <w:rStyle w:val="Hyperlink"/>
@@ -527,14 +806,14 @@
       <w:pPr>
         <w:pStyle w:val="Compact"/>
         <w:numPr>
-          <w:numId w:val="1007"/>
+          <w:numId w:val="1011"/>
           <w:ilvl w:val="1"/>
         </w:numPr>
       </w:pPr>
       <w:r>
         <w:t xml:space="preserve">Distibuciones notables discretas:</w:t>
       </w:r>
-      <w:hyperlink r:id="rId27">
+      <w:hyperlink r:id="rId28">
         <w:r>
           <w:rPr>
             <w:rStyle w:val="Hyperlink"/>
@@ -548,7 +827,7 @@
       <w:r>
         <w:t xml:space="preserve"> </w:t>
       </w:r>
-      <w:hyperlink r:id="rId28">
+      <w:hyperlink r:id="rId29">
         <w:r>
           <w:rPr>
             <w:rStyle w:val="Hyperlink"/>
@@ -561,14 +840,14 @@
       <w:pPr>
         <w:pStyle w:val="Compact"/>
         <w:numPr>
-          <w:numId w:val="1007"/>
+          <w:numId w:val="1011"/>
           <w:ilvl w:val="1"/>
         </w:numPr>
       </w:pPr>
       <w:r>
         <w:t xml:space="preserve">Distribuciones notables continuas:</w:t>
       </w:r>
-      <w:hyperlink r:id="rId29">
+      <w:hyperlink r:id="rId30">
         <w:r>
           <w:rPr>
             <w:rStyle w:val="Hyperlink"/>
@@ -579,7 +858,7 @@
       <w:r>
         <w:t xml:space="preserve"> </w:t>
       </w:r>
-      <w:hyperlink r:id="rId30">
+      <w:hyperlink r:id="rId31">
         <w:r>
           <w:rPr>
             <w:rStyle w:val="Hyperlink"/>
@@ -592,7 +871,7 @@
       <w:pPr>
         <w:pStyle w:val="Compact"/>
         <w:numPr>
-          <w:numId w:val="1005"/>
+          <w:numId w:val="1009"/>
           <w:ilvl w:val="0"/>
         </w:numPr>
       </w:pPr>
@@ -604,7 +883,7 @@
       <w:pPr>
         <w:pStyle w:val="Compact"/>
         <w:numPr>
-          <w:numId w:val="1005"/>
+          <w:numId w:val="1009"/>
           <w:ilvl w:val="0"/>
         </w:numPr>
       </w:pPr>
@@ -616,11 +895,11 @@
       <w:pPr>
         <w:pStyle w:val="Compact"/>
         <w:numPr>
-          <w:numId w:val="1008"/>
+          <w:numId w:val="1012"/>
           <w:ilvl w:val="1"/>
         </w:numPr>
       </w:pPr>
-      <w:hyperlink r:id="rId36">
+      <w:hyperlink r:id="rId39">
         <w:r>
           <w:rPr>
             <w:rStyle w:val="Hyperlink"/>
@@ -633,11 +912,11 @@
       <w:pPr>
         <w:pStyle w:val="Compact"/>
         <w:numPr>
-          <w:numId w:val="1008"/>
+          <w:numId w:val="1012"/>
           <w:ilvl w:val="1"/>
         </w:numPr>
       </w:pPr>
-      <w:hyperlink r:id="rId37">
+      <w:hyperlink r:id="rId40">
         <w:r>
           <w:rPr>
             <w:rStyle w:val="Hyperlink"/>
@@ -650,11 +929,11 @@
       <w:pPr>
         <w:pStyle w:val="Compact"/>
         <w:numPr>
-          <w:numId w:val="1008"/>
+          <w:numId w:val="1012"/>
           <w:ilvl w:val="1"/>
         </w:numPr>
       </w:pPr>
-      <w:hyperlink r:id="rId38">
+      <w:hyperlink r:id="rId41">
         <w:r>
           <w:rPr>
             <w:rStyle w:val="Hyperlink"/>
@@ -680,7 +959,7 @@
       <w:r>
         <w:t xml:space="preserve"> </w:t>
       </w:r>
-      <w:hyperlink r:id="rId39">
+      <w:hyperlink r:id="rId42">
         <w:r>
           <w:rPr>
             <w:rStyle w:val="Hyperlink"/>
@@ -697,7 +976,7 @@
       <w:r>
         <w:t xml:space="preserve"> </w:t>
       </w:r>
-      <w:hyperlink r:id="rId40">
+      <w:hyperlink r:id="rId43">
         <w:r>
           <w:rPr>
             <w:rStyle w:val="Hyperlink"/>
@@ -716,11 +995,11 @@
       <w:pPr>
         <w:pStyle w:val="Heading2"/>
       </w:pPr>
-      <w:bookmarkStart w:id="41" w:name="section-1"/>
+      <w:bookmarkStart w:id="44" w:name="section-3"/>
       <w:r>
         <w:t xml:space="preserve">—————————————————————————————-</w:t>
       </w:r>
-      <w:bookmarkEnd w:id="41"/>
+      <w:bookmarkEnd w:id="44"/>
     </w:p>
     <w:p>
       <w:pPr>
@@ -735,7 +1014,7 @@
       <w:r>
         <w:t xml:space="preserve"> </w:t>
       </w:r>
-      <w:hyperlink r:id="rId22">
+      <w:hyperlink r:id="rId23">
         <w:r>
           <w:rPr>
             <w:rStyle w:val="Hyperlink"/>
@@ -751,7 +1030,7 @@
       <w:pPr>
         <w:pStyle w:val="Compact"/>
         <w:numPr>
-          <w:numId w:val="1009"/>
+          <w:numId w:val="1013"/>
           <w:ilvl w:val="0"/>
         </w:numPr>
       </w:pPr>
@@ -761,7 +1040,7 @@
       <w:r>
         <w:t xml:space="preserve"> </w:t>
       </w:r>
-      <w:hyperlink r:id="rId42">
+      <w:hyperlink r:id="rId45">
         <w:r>
           <w:rPr>
             <w:rStyle w:val="Hyperlink"/>
@@ -775,7 +1054,7 @@
       <w:r>
         <w:t xml:space="preserve"> </w:t>
       </w:r>
-      <w:hyperlink r:id="rId43">
+      <w:hyperlink r:id="rId46">
         <w:r>
           <w:rPr>
             <w:rStyle w:val="Hyperlink"/>
@@ -789,7 +1068,7 @@
       <w:r>
         <w:t xml:space="preserve"> </w:t>
       </w:r>
-      <w:hyperlink r:id="rId35">
+      <w:hyperlink r:id="rId38">
         <w:r>
           <w:rPr>
             <w:rStyle w:val="Hyperlink"/>
@@ -805,7 +1084,7 @@
       <w:pPr>
         <w:pStyle w:val="Compact"/>
         <w:numPr>
-          <w:numId w:val="1009"/>
+          <w:numId w:val="1013"/>
           <w:ilvl w:val="0"/>
         </w:numPr>
       </w:pPr>
@@ -817,7 +1096,7 @@
       <w:pPr>
         <w:pStyle w:val="Compact"/>
         <w:numPr>
-          <w:numId w:val="1010"/>
+          <w:numId w:val="1014"/>
           <w:ilvl w:val="1"/>
         </w:numPr>
       </w:pPr>
@@ -827,7 +1106,7 @@
       <w:r>
         <w:t xml:space="preserve"> </w:t>
       </w:r>
-      <w:hyperlink r:id="rId44">
+      <w:hyperlink r:id="rId47">
         <w:r>
           <w:rPr>
             <w:rStyle w:val="Hyperlink"/>
@@ -841,7 +1120,7 @@
       <w:r>
         <w:t xml:space="preserve"> </w:t>
       </w:r>
-      <w:hyperlink r:id="rId45">
+      <w:hyperlink r:id="rId48">
         <w:r>
           <w:rPr>
             <w:rStyle w:val="Hyperlink"/>
@@ -854,7 +1133,7 @@
       <w:pPr>
         <w:pStyle w:val="Compact"/>
         <w:numPr>
-          <w:numId w:val="1010"/>
+          <w:numId w:val="1014"/>
           <w:ilvl w:val="1"/>
         </w:numPr>
       </w:pPr>
@@ -864,7 +1143,7 @@
       <w:r>
         <w:t xml:space="preserve"> </w:t>
       </w:r>
-      <w:hyperlink r:id="rId46">
+      <w:hyperlink r:id="rId49">
         <w:r>
           <w:rPr>
             <w:rStyle w:val="Hyperlink"/>
@@ -878,7 +1157,7 @@
       <w:r>
         <w:t xml:space="preserve"> </w:t>
       </w:r>
-      <w:hyperlink r:id="rId47">
+      <w:hyperlink r:id="rId50">
         <w:r>
           <w:rPr>
             <w:rStyle w:val="Hyperlink"/>
@@ -891,7 +1170,7 @@
       <w:pPr>
         <w:pStyle w:val="Compact"/>
         <w:numPr>
-          <w:numId w:val="1009"/>
+          <w:numId w:val="1013"/>
           <w:ilvl w:val="0"/>
         </w:numPr>
       </w:pPr>
@@ -903,7 +1182,7 @@
       <w:pPr>
         <w:pStyle w:val="Compact"/>
         <w:numPr>
-          <w:numId w:val="1009"/>
+          <w:numId w:val="1013"/>
           <w:ilvl w:val="0"/>
         </w:numPr>
       </w:pPr>
@@ -915,11 +1194,11 @@
       <w:pPr>
         <w:pStyle w:val="Compact"/>
         <w:numPr>
-          <w:numId w:val="1011"/>
+          <w:numId w:val="1015"/>
           <w:ilvl w:val="1"/>
         </w:numPr>
       </w:pPr>
-      <w:hyperlink r:id="rId48">
+      <w:hyperlink r:id="rId51">
         <w:r>
           <w:rPr>
             <w:rStyle w:val="Hyperlink"/>
@@ -932,11 +1211,11 @@
       <w:pPr>
         <w:pStyle w:val="Compact"/>
         <w:numPr>
-          <w:numId w:val="1011"/>
+          <w:numId w:val="1015"/>
           <w:ilvl w:val="1"/>
         </w:numPr>
       </w:pPr>
-      <w:hyperlink r:id="rId49">
+      <w:hyperlink r:id="rId52">
         <w:r>
           <w:rPr>
             <w:rStyle w:val="Hyperlink"/>
@@ -952,11 +1231,11 @@
       <w:pPr>
         <w:pStyle w:val="Heading2"/>
       </w:pPr>
-      <w:bookmarkStart w:id="50" w:name="section-2"/>
+      <w:bookmarkStart w:id="53" w:name="section-4"/>
       <w:r>
         <w:t xml:space="preserve">—————————————————————————————-</w:t>
       </w:r>
-      <w:bookmarkEnd w:id="50"/>
+      <w:bookmarkEnd w:id="53"/>
     </w:p>
     <w:p>
       <w:pPr>
@@ -971,7 +1250,7 @@
       <w:r>
         <w:t xml:space="preserve"> </w:t>
       </w:r>
-      <w:hyperlink r:id="rId22">
+      <w:hyperlink r:id="rId23">
         <w:r>
           <w:rPr>
             <w:rStyle w:val="Hyperlink"/>
@@ -987,7 +1266,7 @@
       <w:pPr>
         <w:pStyle w:val="Compact"/>
         <w:numPr>
-          <w:numId w:val="1012"/>
+          <w:numId w:val="1016"/>
           <w:ilvl w:val="0"/>
         </w:numPr>
       </w:pPr>
@@ -999,7 +1278,7 @@
       <w:pPr>
         <w:pStyle w:val="Compact"/>
         <w:numPr>
-          <w:numId w:val="1012"/>
+          <w:numId w:val="1016"/>
           <w:ilvl w:val="0"/>
         </w:numPr>
       </w:pPr>
@@ -1009,7 +1288,7 @@
       <w:r>
         <w:t xml:space="preserve"> </w:t>
       </w:r>
-      <w:hyperlink r:id="rId51">
+      <w:hyperlink r:id="rId54">
         <w:r>
           <w:rPr>
             <w:rStyle w:val="Hyperlink"/>
@@ -1028,7 +1307,7 @@
       <w:pPr>
         <w:pStyle w:val="Compact"/>
         <w:numPr>
-          <w:numId w:val="1012"/>
+          <w:numId w:val="1016"/>
           <w:ilvl w:val="0"/>
         </w:numPr>
       </w:pPr>
@@ -1040,11 +1319,11 @@
       <w:pPr>
         <w:pStyle w:val="Compact"/>
         <w:numPr>
-          <w:numId w:val="1013"/>
+          <w:numId w:val="1017"/>
           <w:ilvl w:val="1"/>
         </w:numPr>
       </w:pPr>
-      <w:hyperlink r:id="rId52">
+      <w:hyperlink r:id="rId55">
         <w:r>
           <w:rPr>
             <w:rStyle w:val="Hyperlink"/>
@@ -1057,11 +1336,11 @@
       <w:pPr>
         <w:pStyle w:val="Compact"/>
         <w:numPr>
-          <w:numId w:val="1013"/>
+          <w:numId w:val="1017"/>
           <w:ilvl w:val="1"/>
         </w:numPr>
       </w:pPr>
-      <w:hyperlink r:id="rId53">
+      <w:hyperlink r:id="rId56">
         <w:r>
           <w:rPr>
             <w:rStyle w:val="Hyperlink"/>
@@ -1074,11 +1353,11 @@
       <w:pPr>
         <w:pStyle w:val="Compact"/>
         <w:numPr>
-          <w:numId w:val="1013"/>
+          <w:numId w:val="1017"/>
           <w:ilvl w:val="1"/>
         </w:numPr>
       </w:pPr>
-      <w:hyperlink r:id="rId54">
+      <w:hyperlink r:id="rId57">
         <w:r>
           <w:rPr>
             <w:rStyle w:val="Hyperlink"/>
@@ -1091,11 +1370,11 @@
       <w:pPr>
         <w:pStyle w:val="Compact"/>
         <w:numPr>
-          <w:numId w:val="1013"/>
+          <w:numId w:val="1017"/>
           <w:ilvl w:val="1"/>
         </w:numPr>
       </w:pPr>
-      <w:hyperlink r:id="rId55">
+      <w:hyperlink r:id="rId58">
         <w:r>
           <w:rPr>
             <w:rStyle w:val="Hyperlink"/>
@@ -1486,6 +1765,18 @@
     <w:abstractNumId w:val="991"/>
   </w:num>
   <w:num w:numId="1013">
+    <w:abstractNumId w:val="991"/>
+  </w:num>
+  <w:num w:numId="1014">
+    <w:abstractNumId w:val="991"/>
+  </w:num>
+  <w:num w:numId="1015">
+    <w:abstractNumId w:val="991"/>
+  </w:num>
+  <w:num w:numId="1016">
+    <w:abstractNumId w:val="991"/>
+  </w:num>
+  <w:num w:numId="1017">
     <w:abstractNumId w:val="991"/>
   </w:num>
 </w:numbering>

</xml_diff>